<commit_message>
report updated, video to be added
</commit_message>
<xml_diff>
--- a/chessProject/Final Project PL.docx
+++ b/chessProject/Final Project PL.docx
@@ -346,6 +346,7 @@
         </w:rPr>
         <w:tab/>
       </w:r>
+      <w:proofErr w:type="spellStart"/>
       <w:r>
         <w:rPr>
           <w:rFonts w:eastAsia="Calibri"/>
@@ -354,6 +355,7 @@
         </w:rPr>
         <w:t>Tandra</w:t>
       </w:r>
+      <w:proofErr w:type="spellEnd"/>
       <w:r>
         <w:rPr>
           <w:rFonts w:eastAsia="Calibri"/>
@@ -1014,7 +1016,23 @@
           <w:rFonts w:eastAsia="Calibri"/>
           <w:sz w:val="16"/>
         </w:rPr>
-        <w:t xml:space="preserve">(if any)  </w:t>
+        <w:t>(</w:t>
+      </w:r>
+      <w:proofErr w:type="gramStart"/>
+      <w:r>
+        <w:rPr>
+          <w:rFonts w:eastAsia="Calibri"/>
+          <w:sz w:val="16"/>
+        </w:rPr>
+        <w:t>if</w:t>
+      </w:r>
+      <w:proofErr w:type="gramEnd"/>
+      <w:r>
+        <w:rPr>
+          <w:rFonts w:eastAsia="Calibri"/>
+          <w:sz w:val="16"/>
+        </w:rPr>
+        <w:t xml:space="preserve"> any)  </w:t>
       </w:r>
     </w:p>
     <w:p>
@@ -1436,12 +1454,21 @@
         <w:spacing w:after="190" w:line="249" w:lineRule="auto"/>
         <w:ind w:right="-15"/>
       </w:pPr>
-      <w:r>
-        <w:rPr>
-          <w:rFonts w:eastAsia="Calibri"/>
-          <w:sz w:val="16"/>
-        </w:rPr>
-        <w:t xml:space="preserve">BiNus International seriously regards all forms of plagiarism, cheating and collusion as academic offenses which may result in severe penalties, including loss/drop of marks, course/class discontinuity and other possible penalties executed by the university. Please refer to the related course syllabus for further information.  </w:t>
+      <w:proofErr w:type="spellStart"/>
+      <w:r>
+        <w:rPr>
+          <w:rFonts w:eastAsia="Calibri"/>
+          <w:sz w:val="16"/>
+        </w:rPr>
+        <w:t>BiNus</w:t>
+      </w:r>
+      <w:proofErr w:type="spellEnd"/>
+      <w:r>
+        <w:rPr>
+          <w:rFonts w:eastAsia="Calibri"/>
+          <w:sz w:val="16"/>
+        </w:rPr>
+        <w:t xml:space="preserve"> International seriously regards all forms of plagiarism, cheating and collusion as academic offenses which may result in severe penalties, including loss/drop of marks, course/class discontinuity and other possible penalties executed by the university. Please refer to the related course syllabus for further information.  </w:t>
       </w:r>
     </w:p>
     <w:p>
@@ -1483,7 +1510,39 @@
           <w:rFonts w:eastAsia="Calibri"/>
           <w:sz w:val="16"/>
         </w:rPr>
-        <w:t xml:space="preserve">By signing this assignment, I understand, accept and consent to BiNus International terms and policy on plagiarism. Herewith I declare that the work contained in this assignment is my own work and has not been submitted for the use of assessment in another course or class, except where this has been notified and accepted in advance.   </w:t>
+        <w:t xml:space="preserve">By signing this assignment, I understand, accept and consent to </w:t>
+      </w:r>
+      <w:proofErr w:type="spellStart"/>
+      <w:r>
+        <w:rPr>
+          <w:rFonts w:eastAsia="Calibri"/>
+          <w:sz w:val="16"/>
+        </w:rPr>
+        <w:t>BiNus</w:t>
+      </w:r>
+      <w:proofErr w:type="spellEnd"/>
+      <w:r>
+        <w:rPr>
+          <w:rFonts w:eastAsia="Calibri"/>
+          <w:sz w:val="16"/>
+        </w:rPr>
+        <w:t xml:space="preserve"> International terms and policy on plagiarism. Herewith I declare that the </w:t>
+      </w:r>
+      <w:proofErr w:type="gramStart"/>
+      <w:r>
+        <w:rPr>
+          <w:rFonts w:eastAsia="Calibri"/>
+          <w:sz w:val="16"/>
+        </w:rPr>
+        <w:t>work</w:t>
+      </w:r>
+      <w:proofErr w:type="gramEnd"/>
+      <w:r>
+        <w:rPr>
+          <w:rFonts w:eastAsia="Calibri"/>
+          <w:sz w:val="16"/>
+        </w:rPr>
+        <w:t xml:space="preserve"> contained in this assignment is my own work and has not been submitted for the use of assessment in another course or class, except where this has been notified and accepted in advance.   </w:t>
       </w:r>
     </w:p>
     <w:p>
@@ -1542,7 +1601,23 @@
           <w:rFonts w:eastAsia="Calibri"/>
           <w:sz w:val="16"/>
         </w:rPr>
-        <w:t xml:space="preserve">Vincentius Gabriel Tandra </w:t>
+        <w:t xml:space="preserve">Vincentius Gabriel </w:t>
+      </w:r>
+      <w:proofErr w:type="spellStart"/>
+      <w:r>
+        <w:rPr>
+          <w:rFonts w:eastAsia="Calibri"/>
+          <w:sz w:val="16"/>
+        </w:rPr>
+        <w:t>Tandra</w:t>
+      </w:r>
+      <w:proofErr w:type="spellEnd"/>
+      <w:r>
+        <w:rPr>
+          <w:rFonts w:eastAsia="Calibri"/>
+          <w:sz w:val="16"/>
+        </w:rPr>
+        <w:t xml:space="preserve"> </w:t>
       </w:r>
     </w:p>
     <w:p>
@@ -1936,6 +2011,7 @@
           <w:lang w:val="en-US"/>
         </w:rPr>
       </w:pPr>
+      <w:proofErr w:type="spellStart"/>
       <w:r>
         <w:rPr>
           <w:rFonts w:ascii="Times New Roman" w:hAnsi="Times New Roman" w:cs="Times New Roman"/>
@@ -1952,7 +2028,17 @@
           <w:szCs w:val="24"/>
           <w:lang w:val="en-US"/>
         </w:rPr>
-        <w:t xml:space="preserve">a. </w:t>
+        <w:t>a</w:t>
+      </w:r>
+      <w:proofErr w:type="spellEnd"/>
+      <w:r>
+        <w:rPr>
+          <w:rFonts w:ascii="Times New Roman" w:hAnsi="Times New Roman" w:cs="Times New Roman"/>
+          <w:sz w:val="24"/>
+          <w:szCs w:val="24"/>
+          <w:lang w:val="en-US"/>
+        </w:rPr>
+        <w:t xml:space="preserve">. </w:t>
       </w:r>
       <w:r>
         <w:rPr>
@@ -2004,6 +2090,7 @@
           <w:lang w:val="en-US"/>
         </w:rPr>
       </w:pPr>
+      <w:proofErr w:type="spellStart"/>
       <w:r>
         <w:rPr>
           <w:rFonts w:ascii="Times New Roman" w:hAnsi="Times New Roman" w:cs="Times New Roman"/>
@@ -2020,7 +2107,17 @@
           <w:szCs w:val="24"/>
           <w:lang w:val="en-US"/>
         </w:rPr>
-        <w:t>b.</w:t>
+        <w:t>b</w:t>
+      </w:r>
+      <w:proofErr w:type="spellEnd"/>
+      <w:r>
+        <w:rPr>
+          <w:rFonts w:ascii="Times New Roman" w:hAnsi="Times New Roman" w:cs="Times New Roman"/>
+          <w:sz w:val="24"/>
+          <w:szCs w:val="24"/>
+          <w:lang w:val="en-US"/>
+        </w:rPr>
+        <w:t>.</w:t>
       </w:r>
       <w:r>
         <w:rPr>
@@ -2388,7 +2485,15 @@
         <w:jc w:val="both"/>
       </w:pPr>
       <w:r>
-        <w:t xml:space="preserve">Name: Vincentius Gabriel Tandra </w:t>
+        <w:t xml:space="preserve">Name: Vincentius Gabriel </w:t>
+      </w:r>
+      <w:proofErr w:type="spellStart"/>
+      <w:r>
+        <w:t>Tandra</w:t>
+      </w:r>
+      <w:proofErr w:type="spellEnd"/>
+      <w:r>
+        <w:t xml:space="preserve"> </w:t>
       </w:r>
     </w:p>
     <w:p>
@@ -2517,8 +2622,13 @@
         <w:pStyle w:val="Heading1"/>
         <w:jc w:val="both"/>
       </w:pPr>
-      <w:r>
-        <w:t xml:space="preserve">II.a. </w:t>
+      <w:proofErr w:type="spellStart"/>
+      <w:r>
+        <w:t>II.a</w:t>
+      </w:r>
+      <w:proofErr w:type="spellEnd"/>
+      <w:r>
+        <w:t xml:space="preserve">. </w:t>
       </w:r>
       <w:r>
         <w:tab/>
@@ -3690,8 +3800,26 @@
         <w:rPr>
           <w:lang w:val="id-ID"/>
         </w:rPr>
+        <w:t>There are a grand total of 21 files</w:t>
+      </w:r>
+      <w:r>
+        <w:rPr>
+          <w:lang w:val="id-ID"/>
+        </w:rPr>
+        <w:t xml:space="preserve"> within my project, each with their own different functions. We can take a dive into some of the features of each class and why they may have been designed in a </w:t>
+      </w:r>
+      <w:r>
+        <w:rPr>
+          <w:lang w:val="id-ID"/>
+        </w:rPr>
         <w:lastRenderedPageBreak/>
-        <w:t>There are a grand total of 21 classes within my project, each with their own different functions. We can take a dive into some of the features of each class and why they may have been designed in a certain way to fit the final product.</w:t>
+        <w:t>certain way to fit the final product.</w:t>
+      </w:r>
+      <w:r>
+        <w:rPr>
+          <w:lang w:val="id-ID"/>
+        </w:rPr>
+        <w:t xml:space="preserve"> A more detailed analysis of specific functions and code are within the comments of my code</w:t>
       </w:r>
     </w:p>
     <w:p>
@@ -3705,16 +3833,30 @@
         <w:rPr>
           <w:lang w:val="id-ID"/>
         </w:rPr>
-        <w:t>Many but not all of the classes will be discussed here.</w:t>
+        <w:t>Some</w:t>
+      </w:r>
+      <w:r>
+        <w:rPr>
+          <w:lang w:val="id-ID"/>
+        </w:rPr>
+        <w:t xml:space="preserve"> but not all of the classes will be discussed here.</w:t>
       </w:r>
     </w:p>
     <w:p>
       <w:pPr>
         <w:ind w:left="0" w:firstLine="0"/>
         <w:rPr>
-          <w:lang w:val="id-ID"/>
-        </w:rPr>
-      </w:pPr>
+          <w:b/>
+          <w:lang w:val="id-ID"/>
+        </w:rPr>
+      </w:pPr>
+      <w:r>
+        <w:rPr>
+          <w:b/>
+          <w:lang w:val="id-ID"/>
+        </w:rPr>
+        <w:t>The Piece Class</w:t>
+      </w:r>
     </w:p>
     <w:p>
       <w:pPr>
@@ -3723,35 +3865,953 @@
           <w:lang w:val="id-ID"/>
         </w:rPr>
       </w:pPr>
+      <w:r>
+        <w:rPr>
+          <w:noProof/>
+        </w:rPr>
+        <w:drawing>
+          <wp:inline distT="0" distB="0" distL="0" distR="0" wp14:anchorId="19F89B29" wp14:editId="716535E7">
+            <wp:extent cx="5943600" cy="2971800"/>
+            <wp:effectExtent l="0" t="0" r="0" b="0"/>
+            <wp:docPr id="3" name="Picture 3"/>
+            <wp:cNvGraphicFramePr>
+              <a:graphicFrameLocks xmlns:a="http://schemas.openxmlformats.org/drawingml/2006/main" noChangeAspect="1"/>
+            </wp:cNvGraphicFramePr>
+            <a:graphic xmlns:a="http://schemas.openxmlformats.org/drawingml/2006/main">
+              <a:graphicData uri="http://schemas.openxmlformats.org/drawingml/2006/picture">
+                <pic:pic xmlns:pic="http://schemas.openxmlformats.org/drawingml/2006/picture">
+                  <pic:nvPicPr>
+                    <pic:cNvPr id="1" name=""/>
+                    <pic:cNvPicPr/>
+                  </pic:nvPicPr>
+                  <pic:blipFill>
+                    <a:blip r:embed="rId17"/>
+                    <a:stretch>
+                      <a:fillRect/>
+                    </a:stretch>
+                  </pic:blipFill>
+                  <pic:spPr>
+                    <a:xfrm>
+                      <a:off x="0" y="0"/>
+                      <a:ext cx="5943600" cy="2971800"/>
+                    </a:xfrm>
+                    <a:prstGeom prst="rect">
+                      <a:avLst/>
+                    </a:prstGeom>
+                  </pic:spPr>
+                </pic:pic>
+              </a:graphicData>
+            </a:graphic>
+          </wp:inline>
+        </w:drawing>
+      </w:r>
     </w:p>
     <w:p>
       <w:pPr>
         <w:ind w:left="0" w:firstLine="0"/>
         <w:rPr>
-          <w:b/>
-          <w:lang w:val="id-ID"/>
-        </w:rPr>
-      </w:pPr>
-      <w:r>
-        <w:rPr>
-          <w:b/>
-          <w:lang w:val="id-ID"/>
-        </w:rPr>
-        <w:t>II.c Class Diagram</w:t>
+          <w:lang w:val="id-ID"/>
+        </w:rPr>
+      </w:pPr>
+      <w:r>
+        <w:rPr>
+          <w:lang w:val="id-ID"/>
+        </w:rPr>
+        <w:t xml:space="preserve">Here is an example of the </w:t>
+      </w:r>
+      <w:r>
+        <w:rPr>
+          <w:lang w:val="id-ID"/>
+        </w:rPr>
+        <w:t xml:space="preserve">abstract </w:t>
+      </w:r>
+      <w:r>
+        <w:rPr>
+          <w:lang w:val="id-ID"/>
+        </w:rPr>
+        <w:t>piece class</w:t>
+      </w:r>
+      <w:r>
+        <w:rPr>
+          <w:lang w:val="id-ID"/>
+        </w:rPr>
+        <w:t xml:space="preserve"> which all of the other piece classes inherit  from. Many of the classes within the project are designed in an immutable fashion since we are working with collections, many of these variables are set as constants to prevent their mutation. </w:t>
       </w:r>
     </w:p>
     <w:p>
       <w:pPr>
         <w:ind w:left="0" w:firstLine="0"/>
         <w:rPr>
-          <w:lang w:val="id-ID"/>
-        </w:rPr>
-      </w:pPr>
-      <w:r>
-        <w:rPr>
-          <w:lang w:val="id-ID"/>
-        </w:rPr>
-        <w:t>For clarification, the class diagram shown was autogenerated using an external library, the image can be downloaded on the github link where this project is located</w:t>
+          <w:b/>
+          <w:lang w:val="id-ID"/>
+        </w:rPr>
+      </w:pPr>
+      <w:r>
+        <w:rPr>
+          <w:b/>
+          <w:lang w:val="id-ID"/>
+        </w:rPr>
+        <w:t>The Knight Class</w:t>
+      </w:r>
+    </w:p>
+    <w:p>
+      <w:pPr>
+        <w:ind w:left="0" w:firstLine="0"/>
+        <w:rPr>
+          <w:lang w:val="id-ID"/>
+        </w:rPr>
+      </w:pPr>
+      <w:r>
+        <w:rPr>
+          <w:noProof/>
+        </w:rPr>
+        <w:lastRenderedPageBreak/>
+        <w:drawing>
+          <wp:inline distT="0" distB="0" distL="0" distR="0" wp14:anchorId="59587D4F" wp14:editId="32CC1DCF">
+            <wp:extent cx="5943600" cy="3101340"/>
+            <wp:effectExtent l="0" t="0" r="0" b="3810"/>
+            <wp:docPr id="14" name="Picture 14"/>
+            <wp:cNvGraphicFramePr>
+              <a:graphicFrameLocks xmlns:a="http://schemas.openxmlformats.org/drawingml/2006/main" noChangeAspect="1"/>
+            </wp:cNvGraphicFramePr>
+            <a:graphic xmlns:a="http://schemas.openxmlformats.org/drawingml/2006/main">
+              <a:graphicData uri="http://schemas.openxmlformats.org/drawingml/2006/picture">
+                <pic:pic xmlns:pic="http://schemas.openxmlformats.org/drawingml/2006/picture">
+                  <pic:nvPicPr>
+                    <pic:cNvPr id="1" name=""/>
+                    <pic:cNvPicPr/>
+                  </pic:nvPicPr>
+                  <pic:blipFill>
+                    <a:blip r:embed="rId18"/>
+                    <a:stretch>
+                      <a:fillRect/>
+                    </a:stretch>
+                  </pic:blipFill>
+                  <pic:spPr>
+                    <a:xfrm>
+                      <a:off x="0" y="0"/>
+                      <a:ext cx="5943600" cy="3101340"/>
+                    </a:xfrm>
+                    <a:prstGeom prst="rect">
+                      <a:avLst/>
+                    </a:prstGeom>
+                  </pic:spPr>
+                </pic:pic>
+              </a:graphicData>
+            </a:graphic>
+          </wp:inline>
+        </w:drawing>
+      </w:r>
+      <w:r>
+        <w:rPr>
+          <w:noProof/>
+        </w:rPr>
+        <w:drawing>
+          <wp:inline distT="0" distB="0" distL="0" distR="0" wp14:anchorId="174BA266" wp14:editId="4BA1D76E">
+            <wp:extent cx="5943600" cy="2272030"/>
+            <wp:effectExtent l="0" t="0" r="0" b="0"/>
+            <wp:docPr id="15" name="Picture 15"/>
+            <wp:cNvGraphicFramePr>
+              <a:graphicFrameLocks xmlns:a="http://schemas.openxmlformats.org/drawingml/2006/main" noChangeAspect="1"/>
+            </wp:cNvGraphicFramePr>
+            <a:graphic xmlns:a="http://schemas.openxmlformats.org/drawingml/2006/main">
+              <a:graphicData uri="http://schemas.openxmlformats.org/drawingml/2006/picture">
+                <pic:pic xmlns:pic="http://schemas.openxmlformats.org/drawingml/2006/picture">
+                  <pic:nvPicPr>
+                    <pic:cNvPr id="1" name=""/>
+                    <pic:cNvPicPr/>
+                  </pic:nvPicPr>
+                  <pic:blipFill>
+                    <a:blip r:embed="rId19"/>
+                    <a:stretch>
+                      <a:fillRect/>
+                    </a:stretch>
+                  </pic:blipFill>
+                  <pic:spPr>
+                    <a:xfrm>
+                      <a:off x="0" y="0"/>
+                      <a:ext cx="5943600" cy="2272030"/>
+                    </a:xfrm>
+                    <a:prstGeom prst="rect">
+                      <a:avLst/>
+                    </a:prstGeom>
+                  </pic:spPr>
+                </pic:pic>
+              </a:graphicData>
+            </a:graphic>
+          </wp:inline>
+        </w:drawing>
+      </w:r>
+    </w:p>
+    <w:p>
+      <w:pPr>
+        <w:ind w:left="0" w:firstLine="0"/>
+        <w:rPr>
+          <w:lang w:val="id-ID"/>
+        </w:rPr>
+      </w:pPr>
+      <w:r>
+        <w:rPr>
+          <w:noProof/>
+        </w:rPr>
+        <w:lastRenderedPageBreak/>
+        <w:drawing>
+          <wp:inline distT="0" distB="0" distL="0" distR="0" wp14:anchorId="6394FBE0" wp14:editId="3420DDA5">
+            <wp:extent cx="5943600" cy="3136900"/>
+            <wp:effectExtent l="0" t="0" r="0" b="6350"/>
+            <wp:docPr id="16" name="Picture 16"/>
+            <wp:cNvGraphicFramePr>
+              <a:graphicFrameLocks xmlns:a="http://schemas.openxmlformats.org/drawingml/2006/main" noChangeAspect="1"/>
+            </wp:cNvGraphicFramePr>
+            <a:graphic xmlns:a="http://schemas.openxmlformats.org/drawingml/2006/main">
+              <a:graphicData uri="http://schemas.openxmlformats.org/drawingml/2006/picture">
+                <pic:pic xmlns:pic="http://schemas.openxmlformats.org/drawingml/2006/picture">
+                  <pic:nvPicPr>
+                    <pic:cNvPr id="1" name=""/>
+                    <pic:cNvPicPr/>
+                  </pic:nvPicPr>
+                  <pic:blipFill>
+                    <a:blip r:embed="rId20"/>
+                    <a:stretch>
+                      <a:fillRect/>
+                    </a:stretch>
+                  </pic:blipFill>
+                  <pic:spPr>
+                    <a:xfrm>
+                      <a:off x="0" y="0"/>
+                      <a:ext cx="5943600" cy="3136900"/>
+                    </a:xfrm>
+                    <a:prstGeom prst="rect">
+                      <a:avLst/>
+                    </a:prstGeom>
+                  </pic:spPr>
+                </pic:pic>
+              </a:graphicData>
+            </a:graphic>
+          </wp:inline>
+        </w:drawing>
+      </w:r>
+    </w:p>
+    <w:p>
+      <w:pPr>
+        <w:ind w:left="0" w:firstLine="0"/>
+        <w:rPr>
+          <w:b/>
+          <w:lang w:val="id-ID"/>
+        </w:rPr>
+      </w:pPr>
+      <w:r>
+        <w:rPr>
+          <w:lang w:val="id-ID"/>
+        </w:rPr>
+        <w:t xml:space="preserve">Here is the knight class in full so we can show how the code in other pieces would look like, the knight’s position is defined and its movement patterns as well, it inherits a method from the piece class used to calculate the legal moves for a knight, the moves are then stored in an immutable list of legal moves to be used later. As specified </w:t>
+      </w:r>
+      <w:r>
+        <w:rPr>
+          <w:lang w:val="id-ID"/>
+        </w:rPr>
+        <w:t xml:space="preserve">earlier, we must handle the edge cases for each piece on the board so that certain invalid moves cannot be made. For the knight, these certain moves are invalid on  the first column , the second column, the seventh column and the eighth column. The other pieces such as the bishop, rook and queen have similar code but with different offsets for </w:t>
+      </w:r>
+      <w:r>
+        <w:rPr>
+          <w:b/>
+          <w:lang w:val="id-ID"/>
+        </w:rPr>
+        <w:t>movement, different exclusions and different legal moves.</w:t>
+      </w:r>
+    </w:p>
+    <w:p>
+      <w:pPr>
+        <w:ind w:left="0" w:firstLine="0"/>
+        <w:rPr>
+          <w:b/>
+          <w:lang w:val="id-ID"/>
+        </w:rPr>
+      </w:pPr>
+      <w:r>
+        <w:rPr>
+          <w:b/>
+          <w:lang w:val="id-ID"/>
+        </w:rPr>
+        <w:t>The Alliance enum</w:t>
+      </w:r>
+    </w:p>
+    <w:p>
+      <w:pPr>
+        <w:ind w:left="0" w:firstLine="0"/>
+        <w:rPr>
+          <w:lang w:val="id-ID"/>
+        </w:rPr>
+      </w:pPr>
+      <w:r>
+        <w:rPr>
+          <w:noProof/>
+        </w:rPr>
+        <w:lastRenderedPageBreak/>
+        <w:drawing>
+          <wp:inline distT="0" distB="0" distL="0" distR="0" wp14:anchorId="06146187" wp14:editId="56EE2B85">
+            <wp:extent cx="5943600" cy="3877945"/>
+            <wp:effectExtent l="0" t="0" r="0" b="8255"/>
+            <wp:docPr id="17" name="Picture 17"/>
+            <wp:cNvGraphicFramePr>
+              <a:graphicFrameLocks xmlns:a="http://schemas.openxmlformats.org/drawingml/2006/main" noChangeAspect="1"/>
+            </wp:cNvGraphicFramePr>
+            <a:graphic xmlns:a="http://schemas.openxmlformats.org/drawingml/2006/main">
+              <a:graphicData uri="http://schemas.openxmlformats.org/drawingml/2006/picture">
+                <pic:pic xmlns:pic="http://schemas.openxmlformats.org/drawingml/2006/picture">
+                  <pic:nvPicPr>
+                    <pic:cNvPr id="1" name=""/>
+                    <pic:cNvPicPr/>
+                  </pic:nvPicPr>
+                  <pic:blipFill>
+                    <a:blip r:embed="rId21"/>
+                    <a:stretch>
+                      <a:fillRect/>
+                    </a:stretch>
+                  </pic:blipFill>
+                  <pic:spPr>
+                    <a:xfrm>
+                      <a:off x="0" y="0"/>
+                      <a:ext cx="5943600" cy="3877945"/>
+                    </a:xfrm>
+                    <a:prstGeom prst="rect">
+                      <a:avLst/>
+                    </a:prstGeom>
+                  </pic:spPr>
+                </pic:pic>
+              </a:graphicData>
+            </a:graphic>
+          </wp:inline>
+        </w:drawing>
+      </w:r>
+    </w:p>
+    <w:p>
+      <w:pPr>
+        <w:ind w:left="0" w:firstLine="0"/>
+        <w:rPr>
+          <w:lang w:val="id-ID"/>
+        </w:rPr>
+      </w:pPr>
+      <w:r>
+        <w:rPr>
+          <w:lang w:val="id-ID"/>
+        </w:rPr>
+        <w:t xml:space="preserve">The </w:t>
+      </w:r>
+      <w:r>
+        <w:rPr>
+          <w:lang w:val="id-ID"/>
+        </w:rPr>
+        <w:t>Alliance class is shown, this is the code for the white side, here an enum is used instead of a class, the enumerable white contains values for the white side of the board, functions for the direction are defined because the white pieces have to move towards the black pieces, the getOppositeDirection() method is used so that a piece is eligible to also move backwards, an isWhite() and isBlack() method here is used so we know if a piece i</w:t>
+      </w:r>
+      <w:r>
+        <w:rPr>
+          <w:lang w:val="id-ID"/>
+        </w:rPr>
+        <w:t>s black or is white if it returns true and vice versa. We have a function that defines the pawn promotion square which is the square on which a pawn promotes and is on the opposite side of the board for a given alliance. There is also a choosePlayer() function used to choose which player is eligible to make a move and follows that turn order and  a toString() method for the piece’s alliance. The black enumerable overrides the same functions but is pretty much the opposite of the white player</w:t>
+      </w:r>
+      <w:r>
+        <w:rPr>
+          <w:lang w:val="id-ID"/>
+        </w:rPr>
+        <w:t>.</w:t>
+      </w:r>
+    </w:p>
+    <w:p>
+      <w:pPr>
+        <w:ind w:left="0" w:firstLine="0"/>
+        <w:rPr>
+          <w:lang w:val="id-ID"/>
+        </w:rPr>
+      </w:pPr>
+      <w:r>
+        <w:rPr>
+          <w:noProof/>
+        </w:rPr>
+        <w:lastRenderedPageBreak/>
+        <w:drawing>
+          <wp:inline distT="0" distB="0" distL="0" distR="0" wp14:anchorId="019A6364" wp14:editId="29987FB3">
+            <wp:extent cx="5943600" cy="4330065"/>
+            <wp:effectExtent l="0" t="0" r="0" b="0"/>
+            <wp:docPr id="18" name="Picture 18"/>
+            <wp:cNvGraphicFramePr>
+              <a:graphicFrameLocks xmlns:a="http://schemas.openxmlformats.org/drawingml/2006/main" noChangeAspect="1"/>
+            </wp:cNvGraphicFramePr>
+            <a:graphic xmlns:a="http://schemas.openxmlformats.org/drawingml/2006/main">
+              <a:graphicData uri="http://schemas.openxmlformats.org/drawingml/2006/picture">
+                <pic:pic xmlns:pic="http://schemas.openxmlformats.org/drawingml/2006/picture">
+                  <pic:nvPicPr>
+                    <pic:cNvPr id="1" name=""/>
+                    <pic:cNvPicPr/>
+                  </pic:nvPicPr>
+                  <pic:blipFill>
+                    <a:blip r:embed="rId22"/>
+                    <a:stretch>
+                      <a:fillRect/>
+                    </a:stretch>
+                  </pic:blipFill>
+                  <pic:spPr>
+                    <a:xfrm>
+                      <a:off x="0" y="0"/>
+                      <a:ext cx="5943600" cy="4330065"/>
+                    </a:xfrm>
+                    <a:prstGeom prst="rect">
+                      <a:avLst/>
+                    </a:prstGeom>
+                  </pic:spPr>
+                </pic:pic>
+              </a:graphicData>
+            </a:graphic>
+          </wp:inline>
+        </w:drawing>
+      </w:r>
+    </w:p>
+    <w:p>
+      <w:pPr>
+        <w:ind w:left="0" w:firstLine="0"/>
+        <w:rPr>
+          <w:lang w:val="id-ID"/>
+        </w:rPr>
+      </w:pPr>
+      <w:r>
+        <w:rPr>
+          <w:noProof/>
+        </w:rPr>
+        <w:lastRenderedPageBreak/>
+        <w:drawing>
+          <wp:inline distT="0" distB="0" distL="0" distR="0" wp14:anchorId="13493177" wp14:editId="099D8D30">
+            <wp:extent cx="5943600" cy="4126865"/>
+            <wp:effectExtent l="0" t="0" r="0" b="6985"/>
+            <wp:docPr id="19" name="Picture 19"/>
+            <wp:cNvGraphicFramePr>
+              <a:graphicFrameLocks xmlns:a="http://schemas.openxmlformats.org/drawingml/2006/main" noChangeAspect="1"/>
+            </wp:cNvGraphicFramePr>
+            <a:graphic xmlns:a="http://schemas.openxmlformats.org/drawingml/2006/main">
+              <a:graphicData uri="http://schemas.openxmlformats.org/drawingml/2006/picture">
+                <pic:pic xmlns:pic="http://schemas.openxmlformats.org/drawingml/2006/picture">
+                  <pic:nvPicPr>
+                    <pic:cNvPr id="1" name=""/>
+                    <pic:cNvPicPr/>
+                  </pic:nvPicPr>
+                  <pic:blipFill>
+                    <a:blip r:embed="rId23"/>
+                    <a:stretch>
+                      <a:fillRect/>
+                    </a:stretch>
+                  </pic:blipFill>
+                  <pic:spPr>
+                    <a:xfrm>
+                      <a:off x="0" y="0"/>
+                      <a:ext cx="5943600" cy="4126865"/>
+                    </a:xfrm>
+                    <a:prstGeom prst="rect">
+                      <a:avLst/>
+                    </a:prstGeom>
+                  </pic:spPr>
+                </pic:pic>
+              </a:graphicData>
+            </a:graphic>
+          </wp:inline>
+        </w:drawing>
+      </w:r>
+    </w:p>
+    <w:p>
+      <w:pPr>
+        <w:ind w:left="0" w:firstLine="0"/>
+        <w:rPr>
+          <w:lang w:val="id-ID"/>
+        </w:rPr>
+      </w:pPr>
+      <w:r>
+        <w:rPr>
+          <w:lang w:val="id-ID"/>
+        </w:rPr>
+        <w:t>Here we have two screenshots of</w:t>
+      </w:r>
+      <w:r>
+        <w:rPr>
+          <w:lang w:val="id-ID"/>
+        </w:rPr>
+        <w:t xml:space="preserve"> the </w:t>
+      </w:r>
+      <w:r>
+        <w:rPr>
+          <w:b/>
+          <w:lang w:val="id-ID"/>
+        </w:rPr>
+        <w:t>Board</w:t>
+      </w:r>
+      <w:r>
+        <w:rPr>
+          <w:lang w:val="id-ID"/>
+        </w:rPr>
+        <w:t xml:space="preserve"> class which we use to create the chess board for chess, since most of the code is explained within the file, a short rundown of the code and its functions can be explained here.Certain things such as the black and white players and their respective pieces are being instantiated, the legal moves of either player are taken into account and using some functions we can even choose a player to make a move before moving on, we have methods to construct the board as an 8x8 chessboard and then assign the pieces to their default positions. An important class within the Board class is the Builder class, it acts as the controller for the game, the builder class creates the configuration for the board, is used to set down pieces for the board and is also the one selecting the current move maker, it sets the en passant pawn and also the moe we need to transition the board to the new board where a move is made.</w:t>
+      </w:r>
+      <w:r>
+        <w:rPr>
+          <w:lang w:val="id-ID"/>
+        </w:rPr>
+        <w:t xml:space="preserve"> </w:t>
+      </w:r>
+    </w:p>
+    <w:p>
+      <w:pPr>
+        <w:ind w:left="0" w:firstLine="0"/>
+        <w:rPr>
+          <w:b/>
+          <w:lang w:val="id-ID"/>
+        </w:rPr>
+      </w:pPr>
+      <w:r>
+        <w:rPr>
+          <w:b/>
+          <w:lang w:val="id-ID"/>
+        </w:rPr>
+        <w:t>The Player Class</w:t>
+      </w:r>
+    </w:p>
+    <w:p>
+      <w:pPr>
+        <w:ind w:left="0" w:firstLine="0"/>
+        <w:rPr>
+          <w:lang w:val="id-ID"/>
+        </w:rPr>
+      </w:pPr>
+      <w:r>
+        <w:rPr>
+          <w:noProof/>
+        </w:rPr>
+        <w:lastRenderedPageBreak/>
+        <w:drawing>
+          <wp:inline distT="0" distB="0" distL="0" distR="0" wp14:anchorId="0767DEFB" wp14:editId="0F6822B6">
+            <wp:extent cx="5943600" cy="3839845"/>
+            <wp:effectExtent l="0" t="0" r="0" b="8255"/>
+            <wp:docPr id="20" name="Picture 20"/>
+            <wp:cNvGraphicFramePr>
+              <a:graphicFrameLocks xmlns:a="http://schemas.openxmlformats.org/drawingml/2006/main" noChangeAspect="1"/>
+            </wp:cNvGraphicFramePr>
+            <a:graphic xmlns:a="http://schemas.openxmlformats.org/drawingml/2006/main">
+              <a:graphicData uri="http://schemas.openxmlformats.org/drawingml/2006/picture">
+                <pic:pic xmlns:pic="http://schemas.openxmlformats.org/drawingml/2006/picture">
+                  <pic:nvPicPr>
+                    <pic:cNvPr id="1" name=""/>
+                    <pic:cNvPicPr/>
+                  </pic:nvPicPr>
+                  <pic:blipFill>
+                    <a:blip r:embed="rId24"/>
+                    <a:stretch>
+                      <a:fillRect/>
+                    </a:stretch>
+                  </pic:blipFill>
+                  <pic:spPr>
+                    <a:xfrm>
+                      <a:off x="0" y="0"/>
+                      <a:ext cx="5943600" cy="3839845"/>
+                    </a:xfrm>
+                    <a:prstGeom prst="rect">
+                      <a:avLst/>
+                    </a:prstGeom>
+                  </pic:spPr>
+                </pic:pic>
+              </a:graphicData>
+            </a:graphic>
+          </wp:inline>
+        </w:drawing>
+      </w:r>
+    </w:p>
+    <w:p>
+      <w:pPr>
+        <w:ind w:left="0" w:firstLine="0"/>
+        <w:rPr>
+          <w:lang w:val="id-ID"/>
+        </w:rPr>
+      </w:pPr>
+      <w:r>
+        <w:rPr>
+          <w:lang w:val="id-ID"/>
+        </w:rPr>
+        <w:t xml:space="preserve">Here we have the player class which is an abstract class later inherited by the BlackPlayer and the WhitePlayer classes, within the class we have the board we’re moving on, the king of the player and the legal moves of each player. </w:t>
+      </w:r>
+      <w:r>
+        <w:rPr>
+          <w:lang w:val="id-ID"/>
+        </w:rPr>
+        <w:t>Functions are used to establish the player king by looping through each piece until the piece of piece type king is found, there are also functions used to check whether the player’s king is in check, checkmate and stalemate</w:t>
+      </w:r>
+      <w:r>
+        <w:rPr>
+          <w:lang w:val="id-ID"/>
+        </w:rPr>
+        <w:t>, there are many other functions such as checking for castling, a way to gather all legal moves and the way a player makes a move</w:t>
+      </w:r>
+      <w:r>
+        <w:rPr>
+          <w:lang w:val="id-ID"/>
+        </w:rPr>
+        <w:t>.</w:t>
+      </w:r>
+    </w:p>
+    <w:p>
+      <w:pPr>
+        <w:ind w:left="0" w:firstLine="0"/>
+        <w:rPr>
+          <w:b/>
+          <w:lang w:val="id-ID"/>
+        </w:rPr>
+      </w:pPr>
+      <w:r>
+        <w:rPr>
+          <w:b/>
+          <w:lang w:val="id-ID"/>
+        </w:rPr>
+        <w:t>The Board Class</w:t>
+      </w:r>
+    </w:p>
+    <w:p>
+      <w:pPr>
+        <w:ind w:left="0" w:firstLine="0"/>
+        <w:rPr>
+          <w:lang w:val="id-ID"/>
+        </w:rPr>
+      </w:pPr>
+      <w:r>
+        <w:rPr>
+          <w:noProof/>
+        </w:rPr>
+        <w:lastRenderedPageBreak/>
+        <w:drawing>
+          <wp:inline distT="0" distB="0" distL="0" distR="0" wp14:anchorId="606A784A" wp14:editId="4989B724">
+            <wp:extent cx="5943600" cy="3790315"/>
+            <wp:effectExtent l="0" t="0" r="0" b="635"/>
+            <wp:docPr id="21" name="Picture 21"/>
+            <wp:cNvGraphicFramePr>
+              <a:graphicFrameLocks xmlns:a="http://schemas.openxmlformats.org/drawingml/2006/main" noChangeAspect="1"/>
+            </wp:cNvGraphicFramePr>
+            <a:graphic xmlns:a="http://schemas.openxmlformats.org/drawingml/2006/main">
+              <a:graphicData uri="http://schemas.openxmlformats.org/drawingml/2006/picture">
+                <pic:pic xmlns:pic="http://schemas.openxmlformats.org/drawingml/2006/picture">
+                  <pic:nvPicPr>
+                    <pic:cNvPr id="1" name=""/>
+                    <pic:cNvPicPr/>
+                  </pic:nvPicPr>
+                  <pic:blipFill>
+                    <a:blip r:embed="rId25"/>
+                    <a:stretch>
+                      <a:fillRect/>
+                    </a:stretch>
+                  </pic:blipFill>
+                  <pic:spPr>
+                    <a:xfrm>
+                      <a:off x="0" y="0"/>
+                      <a:ext cx="5943600" cy="3790315"/>
+                    </a:xfrm>
+                    <a:prstGeom prst="rect">
+                      <a:avLst/>
+                    </a:prstGeom>
+                  </pic:spPr>
+                </pic:pic>
+              </a:graphicData>
+            </a:graphic>
+          </wp:inline>
+        </w:drawing>
+      </w:r>
+    </w:p>
+    <w:p>
+      <w:pPr>
+        <w:ind w:left="0" w:firstLine="0"/>
+        <w:rPr>
+          <w:lang w:val="id-ID"/>
+        </w:rPr>
+      </w:pPr>
+      <w:r>
+        <w:rPr>
+          <w:noProof/>
+        </w:rPr>
+        <w:drawing>
+          <wp:inline distT="0" distB="0" distL="0" distR="0" wp14:anchorId="167E7A06" wp14:editId="13296EFE">
+            <wp:extent cx="5943600" cy="3766820"/>
+            <wp:effectExtent l="0" t="0" r="0" b="5080"/>
+            <wp:docPr id="22" name="Picture 22"/>
+            <wp:cNvGraphicFramePr>
+              <a:graphicFrameLocks xmlns:a="http://schemas.openxmlformats.org/drawingml/2006/main" noChangeAspect="1"/>
+            </wp:cNvGraphicFramePr>
+            <a:graphic xmlns:a="http://schemas.openxmlformats.org/drawingml/2006/main">
+              <a:graphicData uri="http://schemas.openxmlformats.org/drawingml/2006/picture">
+                <pic:pic xmlns:pic="http://schemas.openxmlformats.org/drawingml/2006/picture">
+                  <pic:nvPicPr>
+                    <pic:cNvPr id="1" name=""/>
+                    <pic:cNvPicPr/>
+                  </pic:nvPicPr>
+                  <pic:blipFill>
+                    <a:blip r:embed="rId26"/>
+                    <a:stretch>
+                      <a:fillRect/>
+                    </a:stretch>
+                  </pic:blipFill>
+                  <pic:spPr>
+                    <a:xfrm>
+                      <a:off x="0" y="0"/>
+                      <a:ext cx="5943600" cy="3766820"/>
+                    </a:xfrm>
+                    <a:prstGeom prst="rect">
+                      <a:avLst/>
+                    </a:prstGeom>
+                  </pic:spPr>
+                </pic:pic>
+              </a:graphicData>
+            </a:graphic>
+          </wp:inline>
+        </w:drawing>
+      </w:r>
+    </w:p>
+    <w:p>
+      <w:pPr>
+        <w:ind w:left="0" w:firstLine="0"/>
+        <w:rPr>
+          <w:lang w:val="id-ID"/>
+        </w:rPr>
+      </w:pPr>
+      <w:r>
+        <w:rPr>
+          <w:noProof/>
+        </w:rPr>
+        <w:lastRenderedPageBreak/>
+        <w:drawing>
+          <wp:inline distT="0" distB="0" distL="0" distR="0" wp14:anchorId="4362910D" wp14:editId="269807F4">
+            <wp:extent cx="5943600" cy="2256790"/>
+            <wp:effectExtent l="0" t="0" r="0" b="0"/>
+            <wp:docPr id="23" name="Picture 23"/>
+            <wp:cNvGraphicFramePr>
+              <a:graphicFrameLocks xmlns:a="http://schemas.openxmlformats.org/drawingml/2006/main" noChangeAspect="1"/>
+            </wp:cNvGraphicFramePr>
+            <a:graphic xmlns:a="http://schemas.openxmlformats.org/drawingml/2006/main">
+              <a:graphicData uri="http://schemas.openxmlformats.org/drawingml/2006/picture">
+                <pic:pic xmlns:pic="http://schemas.openxmlformats.org/drawingml/2006/picture">
+                  <pic:nvPicPr>
+                    <pic:cNvPr id="1" name=""/>
+                    <pic:cNvPicPr/>
+                  </pic:nvPicPr>
+                  <pic:blipFill>
+                    <a:blip r:embed="rId27"/>
+                    <a:stretch>
+                      <a:fillRect/>
+                    </a:stretch>
+                  </pic:blipFill>
+                  <pic:spPr>
+                    <a:xfrm>
+                      <a:off x="0" y="0"/>
+                      <a:ext cx="5943600" cy="2256790"/>
+                    </a:xfrm>
+                    <a:prstGeom prst="rect">
+                      <a:avLst/>
+                    </a:prstGeom>
+                  </pic:spPr>
+                </pic:pic>
+              </a:graphicData>
+            </a:graphic>
+          </wp:inline>
+        </w:drawing>
+      </w:r>
+    </w:p>
+    <w:p>
+      <w:pPr>
+        <w:ind w:left="0" w:firstLine="0"/>
+        <w:rPr>
+          <w:lang w:val="id-ID"/>
+        </w:rPr>
+      </w:pPr>
+      <w:r>
+        <w:rPr>
+          <w:lang w:val="id-ID"/>
+        </w:rPr>
+        <w:t xml:space="preserve">This is the </w:t>
+      </w:r>
+      <w:r>
+        <w:rPr>
+          <w:b/>
+          <w:lang w:val="id-ID"/>
+        </w:rPr>
+        <w:t>Move</w:t>
+      </w:r>
+      <w:r>
+        <w:rPr>
+          <w:b/>
+          <w:lang w:val="id-ID"/>
+        </w:rPr>
+        <w:t xml:space="preserve"> </w:t>
+      </w:r>
+      <w:r>
+        <w:rPr>
+          <w:lang w:val="id-ID"/>
+        </w:rPr>
+        <w:t>class where most of the different kinds of moves are being defined. All of the kinds of moves such as a normal move, an attacking move or more special moves such as pawn jump and en passant and  castling and pawn promotion . Each of these different moves are going to have different implementations and have different interactions on the board</w:t>
+      </w:r>
+      <w:r>
+        <w:rPr>
+          <w:lang w:val="id-ID"/>
+        </w:rPr>
+        <w:t>.  Most of these moves are then used for the calculation of legal moves for each of the pieces. More details and most of the analysis is located within the code and the attached comments.</w:t>
+      </w:r>
+    </w:p>
+    <w:p>
+      <w:pPr>
+        <w:ind w:left="0" w:firstLine="0"/>
+        <w:rPr>
+          <w:b/>
+          <w:lang w:val="id-ID"/>
+        </w:rPr>
+      </w:pPr>
+      <w:r>
+        <w:rPr>
+          <w:b/>
+          <w:lang w:val="id-ID"/>
+        </w:rPr>
+        <w:t>The Table Class</w:t>
+      </w:r>
+    </w:p>
+    <w:p>
+      <w:pPr>
+        <w:ind w:left="0" w:firstLine="0"/>
+        <w:rPr>
+          <w:lang w:val="id-ID"/>
+        </w:rPr>
+      </w:pPr>
+      <w:r>
+        <w:rPr>
+          <w:noProof/>
+        </w:rPr>
+        <w:drawing>
+          <wp:inline distT="0" distB="0" distL="0" distR="0" wp14:anchorId="3C94B22E" wp14:editId="6F0B8510">
+            <wp:extent cx="5943600" cy="3180080"/>
+            <wp:effectExtent l="0" t="0" r="0" b="1270"/>
+            <wp:docPr id="30" name="Picture 30"/>
+            <wp:cNvGraphicFramePr>
+              <a:graphicFrameLocks xmlns:a="http://schemas.openxmlformats.org/drawingml/2006/main" noChangeAspect="1"/>
+            </wp:cNvGraphicFramePr>
+            <a:graphic xmlns:a="http://schemas.openxmlformats.org/drawingml/2006/main">
+              <a:graphicData uri="http://schemas.openxmlformats.org/drawingml/2006/picture">
+                <pic:pic xmlns:pic="http://schemas.openxmlformats.org/drawingml/2006/picture">
+                  <pic:nvPicPr>
+                    <pic:cNvPr id="1" name=""/>
+                    <pic:cNvPicPr/>
+                  </pic:nvPicPr>
+                  <pic:blipFill>
+                    <a:blip r:embed="rId28"/>
+                    <a:stretch>
+                      <a:fillRect/>
+                    </a:stretch>
+                  </pic:blipFill>
+                  <pic:spPr>
+                    <a:xfrm>
+                      <a:off x="0" y="0"/>
+                      <a:ext cx="5943600" cy="3180080"/>
+                    </a:xfrm>
+                    <a:prstGeom prst="rect">
+                      <a:avLst/>
+                    </a:prstGeom>
+                  </pic:spPr>
+                </pic:pic>
+              </a:graphicData>
+            </a:graphic>
+          </wp:inline>
+        </w:drawing>
+      </w:r>
+    </w:p>
+    <w:p>
+      <w:pPr>
+        <w:ind w:left="0" w:firstLine="0"/>
+        <w:rPr>
+          <w:lang w:val="id-ID"/>
+        </w:rPr>
+      </w:pPr>
+      <w:r>
+        <w:rPr>
+          <w:noProof/>
+        </w:rPr>
+        <w:lastRenderedPageBreak/>
+        <w:drawing>
+          <wp:inline distT="0" distB="0" distL="0" distR="0" wp14:anchorId="3CB25540" wp14:editId="6A323A9E">
+            <wp:extent cx="5943600" cy="3578860"/>
+            <wp:effectExtent l="0" t="0" r="0" b="2540"/>
+            <wp:docPr id="31" name="Picture 31"/>
+            <wp:cNvGraphicFramePr>
+              <a:graphicFrameLocks xmlns:a="http://schemas.openxmlformats.org/drawingml/2006/main" noChangeAspect="1"/>
+            </wp:cNvGraphicFramePr>
+            <a:graphic xmlns:a="http://schemas.openxmlformats.org/drawingml/2006/main">
+              <a:graphicData uri="http://schemas.openxmlformats.org/drawingml/2006/picture">
+                <pic:pic xmlns:pic="http://schemas.openxmlformats.org/drawingml/2006/picture">
+                  <pic:nvPicPr>
+                    <pic:cNvPr id="1" name=""/>
+                    <pic:cNvPicPr/>
+                  </pic:nvPicPr>
+                  <pic:blipFill>
+                    <a:blip r:embed="rId29"/>
+                    <a:stretch>
+                      <a:fillRect/>
+                    </a:stretch>
+                  </pic:blipFill>
+                  <pic:spPr>
+                    <a:xfrm>
+                      <a:off x="0" y="0"/>
+                      <a:ext cx="5943600" cy="3578860"/>
+                    </a:xfrm>
+                    <a:prstGeom prst="rect">
+                      <a:avLst/>
+                    </a:prstGeom>
+                  </pic:spPr>
+                </pic:pic>
+              </a:graphicData>
+            </a:graphic>
+          </wp:inline>
+        </w:drawing>
+      </w:r>
+    </w:p>
+    <w:p>
+      <w:pPr>
+        <w:ind w:left="0" w:firstLine="0"/>
+        <w:rPr>
+          <w:lang w:val="id-ID"/>
+        </w:rPr>
+      </w:pPr>
+      <w:r>
+        <w:rPr>
+          <w:noProof/>
+        </w:rPr>
+        <w:drawing>
+          <wp:inline distT="0" distB="0" distL="0" distR="0" wp14:anchorId="18D8E387" wp14:editId="6BCDC7C0">
+            <wp:extent cx="5943600" cy="2505075"/>
+            <wp:effectExtent l="0" t="0" r="0" b="9525"/>
+            <wp:docPr id="32" name="Picture 32"/>
+            <wp:cNvGraphicFramePr>
+              <a:graphicFrameLocks xmlns:a="http://schemas.openxmlformats.org/drawingml/2006/main" noChangeAspect="1"/>
+            </wp:cNvGraphicFramePr>
+            <a:graphic xmlns:a="http://schemas.openxmlformats.org/drawingml/2006/main">
+              <a:graphicData uri="http://schemas.openxmlformats.org/drawingml/2006/picture">
+                <pic:pic xmlns:pic="http://schemas.openxmlformats.org/drawingml/2006/picture">
+                  <pic:nvPicPr>
+                    <pic:cNvPr id="1" name=""/>
+                    <pic:cNvPicPr/>
+                  </pic:nvPicPr>
+                  <pic:blipFill>
+                    <a:blip r:embed="rId30"/>
+                    <a:stretch>
+                      <a:fillRect/>
+                    </a:stretch>
+                  </pic:blipFill>
+                  <pic:spPr>
+                    <a:xfrm>
+                      <a:off x="0" y="0"/>
+                      <a:ext cx="5943600" cy="2505075"/>
+                    </a:xfrm>
+                    <a:prstGeom prst="rect">
+                      <a:avLst/>
+                    </a:prstGeom>
+                  </pic:spPr>
+                </pic:pic>
+              </a:graphicData>
+            </a:graphic>
+          </wp:inline>
+        </w:drawing>
       </w:r>
       <w:bookmarkStart w:id="0" w:name="_GoBack"/>
       <w:bookmarkEnd w:id="0"/>
@@ -3760,6 +4820,36 @@
       <w:pPr>
         <w:ind w:left="0" w:firstLine="0"/>
         <w:rPr>
+          <w:b/>
+          <w:lang w:val="id-ID"/>
+        </w:rPr>
+      </w:pPr>
+      <w:r>
+        <w:rPr>
+          <w:b/>
+          <w:lang w:val="id-ID"/>
+        </w:rPr>
+        <w:t>II.c Class Diagram</w:t>
+      </w:r>
+    </w:p>
+    <w:p>
+      <w:pPr>
+        <w:ind w:left="0" w:firstLine="0"/>
+        <w:rPr>
+          <w:lang w:val="id-ID"/>
+        </w:rPr>
+      </w:pPr>
+      <w:r>
+        <w:rPr>
+          <w:lang w:val="id-ID"/>
+        </w:rPr>
+        <w:t>For clarification, the class diagram shown was autogenerated using an external library, the image can be downloaded on the github link where this project is located</w:t>
+      </w:r>
+    </w:p>
+    <w:p>
+      <w:pPr>
+        <w:ind w:left="0" w:firstLine="0"/>
+        <w:rPr>
           <w:lang w:val="id-ID"/>
         </w:rPr>
       </w:pPr>
@@ -3767,6 +4857,7 @@
         <w:rPr>
           <w:noProof/>
         </w:rPr>
+        <w:lastRenderedPageBreak/>
         <w:drawing>
           <wp:inline distT="0" distB="0" distL="0" distR="0">
             <wp:extent cx="5943600" cy="3907249"/>
@@ -3785,7 +4876,7 @@
                     </pic:cNvPicPr>
                   </pic:nvPicPr>
                   <pic:blipFill>
-                    <a:blip r:embed="rId17" cstate="print">
+                    <a:blip r:embed="rId31" cstate="print">
                       <a:extLst>
                         <a:ext uri="{28A0092B-C50C-407E-A947-70E740481C1C}">
                           <a14:useLocalDpi xmlns:a14="http://schemas.microsoft.com/office/drawing/2010/main" val="0"/>
@@ -3832,9 +4923,13 @@
         <w:ind w:left="0" w:firstLine="0"/>
         <w:jc w:val="both"/>
       </w:pPr>
-      <w:r>
-        <w:lastRenderedPageBreak/>
-        <w:t xml:space="preserve">III.a. Lessons that Have Been Learned </w:t>
+      <w:proofErr w:type="spellStart"/>
+      <w:r>
+        <w:t>III.a</w:t>
+      </w:r>
+      <w:proofErr w:type="spellEnd"/>
+      <w:r>
+        <w:t xml:space="preserve">. Lessons that Have Been Learned </w:t>
       </w:r>
     </w:p>
     <w:p>
@@ -3911,7 +5006,14 @@
         <w:rPr>
           <w:lang w:val="id-ID"/>
         </w:rPr>
-        <w:t xml:space="preserve">  It helped me to better understand the concept and why it is important to do so. I also had my fair share of learning about exceptions and how we could use them within our code. There were some applications of try and catch exception handling within the code. However, I felt like exception handling is still my weak link and I still have much more to learn about before I can use it regularly within my code. </w:t>
+        <w:t xml:space="preserve">  It helped me to better understand the concept and why it is important to do so. I also had my fair share of learning about exceptions and how we could use them within our code. There were some applications of try and catch exception handling within </w:t>
+      </w:r>
+      <w:r>
+        <w:rPr>
+          <w:lang w:val="id-ID"/>
+        </w:rPr>
+        <w:lastRenderedPageBreak/>
+        <w:t xml:space="preserve">the code. However, I felt like exception handling is still my weak link and I still have much more to learn about before I can use it regularly within my code. </w:t>
       </w:r>
     </w:p>
     <w:p>
@@ -3992,9 +5094,13 @@
         <w:spacing w:after="130"/>
         <w:jc w:val="both"/>
       </w:pPr>
-      <w:r>
-        <w:lastRenderedPageBreak/>
-        <w:t xml:space="preserve">Resources : </w:t>
+      <w:proofErr w:type="gramStart"/>
+      <w:r>
+        <w:t>Resources :</w:t>
+      </w:r>
+      <w:proofErr w:type="gramEnd"/>
+      <w:r>
+        <w:t xml:space="preserve"> </w:t>
       </w:r>
     </w:p>
     <w:p>
@@ -4004,7 +5110,7 @@
           <w:u w:val="single"/>
         </w:rPr>
       </w:pPr>
-      <w:hyperlink r:id="rId18" w:history="1">
+      <w:hyperlink r:id="rId32" w:history="1">
         <w:r>
           <w:rPr>
             <w:rStyle w:val="Hyperlink"/>
@@ -4023,7 +5129,7 @@
           <w:lang w:val="id-ID"/>
         </w:rPr>
       </w:pPr>
-      <w:hyperlink r:id="rId19" w:history="1">
+      <w:hyperlink r:id="rId33" w:history="1">
         <w:r>
           <w:rPr>
             <w:rStyle w:val="Hyperlink"/>
@@ -4104,6 +5210,7 @@
         </w:rPr>
       </w:pPr>
       <w:r>
+        <w:lastRenderedPageBreak/>
         <w:t>V.</w:t>
       </w:r>
       <w:r>
@@ -4113,6 +5220,12 @@
         <w:t xml:space="preserve"> </w:t>
       </w:r>
       <w:r>
+        <w:rPr>
+          <w:lang w:val="id-ID"/>
+        </w:rPr>
+        <w:t xml:space="preserve">Working Program </w:t>
+      </w:r>
+      <w:r>
         <w:t>Evidence of code</w:t>
       </w:r>
       <w:r>
@@ -4122,7 +5235,195 @@
         <w:t xml:space="preserve"> (Screenshots)</w:t>
       </w:r>
     </w:p>
-    <w:p/>
+    <w:p>
+      <w:r>
+        <w:rPr>
+          <w:noProof/>
+        </w:rPr>
+        <w:drawing>
+          <wp:inline distT="0" distB="0" distL="0" distR="0" wp14:anchorId="5A09D00B" wp14:editId="11622348">
+            <wp:extent cx="5943600" cy="5215255"/>
+            <wp:effectExtent l="0" t="0" r="0" b="4445"/>
+            <wp:docPr id="26" name="Picture 26"/>
+            <wp:cNvGraphicFramePr>
+              <a:graphicFrameLocks xmlns:a="http://schemas.openxmlformats.org/drawingml/2006/main" noChangeAspect="1"/>
+            </wp:cNvGraphicFramePr>
+            <a:graphic xmlns:a="http://schemas.openxmlformats.org/drawingml/2006/main">
+              <a:graphicData uri="http://schemas.openxmlformats.org/drawingml/2006/picture">
+                <pic:pic xmlns:pic="http://schemas.openxmlformats.org/drawingml/2006/picture">
+                  <pic:nvPicPr>
+                    <pic:cNvPr id="1" name=""/>
+                    <pic:cNvPicPr/>
+                  </pic:nvPicPr>
+                  <pic:blipFill>
+                    <a:blip r:embed="rId34"/>
+                    <a:stretch>
+                      <a:fillRect/>
+                    </a:stretch>
+                  </pic:blipFill>
+                  <pic:spPr>
+                    <a:xfrm>
+                      <a:off x="0" y="0"/>
+                      <a:ext cx="5943600" cy="5215255"/>
+                    </a:xfrm>
+                    <a:prstGeom prst="rect">
+                      <a:avLst/>
+                    </a:prstGeom>
+                  </pic:spPr>
+                </pic:pic>
+              </a:graphicData>
+            </a:graphic>
+          </wp:inline>
+        </w:drawing>
+      </w:r>
+    </w:p>
+    <w:p>
+      <w:pPr>
+        <w:rPr>
+          <w:lang w:val="id-ID"/>
+        </w:rPr>
+      </w:pPr>
+      <w:r>
+        <w:rPr>
+          <w:lang w:val="id-ID"/>
+        </w:rPr>
+        <w:t>This is the GUI of the code when first started</w:t>
+      </w:r>
+    </w:p>
+    <w:p>
+      <w:pPr>
+        <w:rPr>
+          <w:lang w:val="id-ID"/>
+        </w:rPr>
+      </w:pPr>
+      <w:r>
+        <w:rPr>
+          <w:noProof/>
+        </w:rPr>
+        <w:lastRenderedPageBreak/>
+        <w:t xml:space="preserve"> </w:t>
+      </w:r>
+      <w:r>
+        <w:rPr>
+          <w:noProof/>
+        </w:rPr>
+        <w:drawing>
+          <wp:inline distT="0" distB="0" distL="0" distR="0" wp14:anchorId="0FADC42D" wp14:editId="00A17B35">
+            <wp:extent cx="5943600" cy="5189220"/>
+            <wp:effectExtent l="0" t="0" r="0" b="0"/>
+            <wp:docPr id="28" name="Picture 28"/>
+            <wp:cNvGraphicFramePr>
+              <a:graphicFrameLocks xmlns:a="http://schemas.openxmlformats.org/drawingml/2006/main" noChangeAspect="1"/>
+            </wp:cNvGraphicFramePr>
+            <a:graphic xmlns:a="http://schemas.openxmlformats.org/drawingml/2006/main">
+              <a:graphicData uri="http://schemas.openxmlformats.org/drawingml/2006/picture">
+                <pic:pic xmlns:pic="http://schemas.openxmlformats.org/drawingml/2006/picture">
+                  <pic:nvPicPr>
+                    <pic:cNvPr id="1" name=""/>
+                    <pic:cNvPicPr/>
+                  </pic:nvPicPr>
+                  <pic:blipFill>
+                    <a:blip r:embed="rId35"/>
+                    <a:stretch>
+                      <a:fillRect/>
+                    </a:stretch>
+                  </pic:blipFill>
+                  <pic:spPr>
+                    <a:xfrm>
+                      <a:off x="0" y="0"/>
+                      <a:ext cx="5943600" cy="5189220"/>
+                    </a:xfrm>
+                    <a:prstGeom prst="rect">
+                      <a:avLst/>
+                    </a:prstGeom>
+                  </pic:spPr>
+                </pic:pic>
+              </a:graphicData>
+            </a:graphic>
+          </wp:inline>
+        </w:drawing>
+      </w:r>
+    </w:p>
+    <w:p>
+      <w:pPr>
+        <w:rPr>
+          <w:lang w:val="id-ID"/>
+        </w:rPr>
+      </w:pPr>
+      <w:r>
+        <w:rPr>
+          <w:lang w:val="id-ID"/>
+        </w:rPr>
+        <w:t>Here we can see the GUI when a piece is taken and you can see the history of moves made on the right by white and by black.</w:t>
+      </w:r>
+    </w:p>
+    <w:p>
+      <w:pPr>
+        <w:rPr>
+          <w:lang w:val="id-ID"/>
+        </w:rPr>
+      </w:pPr>
+      <w:r>
+        <w:rPr>
+          <w:noProof/>
+        </w:rPr>
+        <w:lastRenderedPageBreak/>
+        <w:drawing>
+          <wp:inline distT="0" distB="0" distL="0" distR="0" wp14:anchorId="5AFDB62C" wp14:editId="406E7988">
+            <wp:extent cx="5943600" cy="5207000"/>
+            <wp:effectExtent l="0" t="0" r="0" b="0"/>
+            <wp:docPr id="29" name="Picture 29"/>
+            <wp:cNvGraphicFramePr>
+              <a:graphicFrameLocks xmlns:a="http://schemas.openxmlformats.org/drawingml/2006/main" noChangeAspect="1"/>
+            </wp:cNvGraphicFramePr>
+            <a:graphic xmlns:a="http://schemas.openxmlformats.org/drawingml/2006/main">
+              <a:graphicData uri="http://schemas.openxmlformats.org/drawingml/2006/picture">
+                <pic:pic xmlns:pic="http://schemas.openxmlformats.org/drawingml/2006/picture">
+                  <pic:nvPicPr>
+                    <pic:cNvPr id="1" name=""/>
+                    <pic:cNvPicPr/>
+                  </pic:nvPicPr>
+                  <pic:blipFill>
+                    <a:blip r:embed="rId36"/>
+                    <a:stretch>
+                      <a:fillRect/>
+                    </a:stretch>
+                  </pic:blipFill>
+                  <pic:spPr>
+                    <a:xfrm>
+                      <a:off x="0" y="0"/>
+                      <a:ext cx="5943600" cy="5207000"/>
+                    </a:xfrm>
+                    <a:prstGeom prst="rect">
+                      <a:avLst/>
+                    </a:prstGeom>
+                  </pic:spPr>
+                </pic:pic>
+              </a:graphicData>
+            </a:graphic>
+          </wp:inline>
+        </w:drawing>
+      </w:r>
+    </w:p>
+    <w:p>
+      <w:pPr>
+        <w:rPr>
+          <w:lang w:val="id-ID"/>
+        </w:rPr>
+      </w:pPr>
+      <w:r>
+        <w:rPr>
+          <w:lang w:val="id-ID"/>
+        </w:rPr>
+        <w:t>This is an example of some moves being played out resulting in a checkmate.</w:t>
+      </w:r>
+      <w:r>
+        <w:rPr>
+          <w:lang w:val="id-ID"/>
+        </w:rPr>
+        <w:t xml:space="preserve"> </w:t>
+      </w:r>
+    </w:p>
     <w:sectPr>
       <w:pgSz w:w="12240" w:h="15840"/>
       <w:pgMar w:top="1440" w:right="1440" w:bottom="1440" w:left="1440" w:header="720" w:footer="720" w:gutter="0"/>
@@ -5820,7 +7121,7 @@
 </file>
 
 <file path=customXml/itemProps1.xml><?xml version="1.0" encoding="utf-8"?>
-<ds:datastoreItem xmlns:ds="http://schemas.openxmlformats.org/officeDocument/2006/customXml" ds:itemID="{F97135BB-EE5F-46BB-9E72-8FA5D24BF91A}">
+<ds:datastoreItem xmlns:ds="http://schemas.openxmlformats.org/officeDocument/2006/customXml" ds:itemID="{8FB86C45-F959-4C20-BE7F-A19B336CF930}">
   <ds:schemaRefs>
     <ds:schemaRef ds:uri="http://schemas.openxmlformats.org/officeDocument/2006/bibliography"/>
   </ds:schemaRefs>

</xml_diff>